<commit_message>
functionize data entry spreadsheet generation code
</commit_message>
<xml_diff>
--- a/fouling/protocol_docs/marinegeo_fouling_survey_overview_and_design.docx
+++ b/fouling/protocol_docs/marinegeo_fouling_survey_overview_and_design.docx
@@ -505,7 +505,25 @@
           <w:sz w:val="22"/>
           <w:szCs w:val="22"/>
         </w:rPr>
-        <w:t>erent habitats where hard substrate can be deployed in the form of settlement or fouling panels. The ease of standardization and deployment of fouling panels allow for unique spatio-temporal comparisons and can serve as a baseline for a variety of manipulative studies. Fouling species are generally fast-growing, short-lived and tightly tied to the environment. Continued deployments can provide useful insights into how communities change overtime with changing environmental forcing factors (e.g. temperature, rainfall, pollution, etc.).</w:t>
+        <w:t xml:space="preserve">erent habitats where hard substrate can be deployed in the form of settlement or fouling panels. The ease of standardization and deployment of fouling panels allow for unique </w:t>
+      </w:r>
+      <w:proofErr w:type="spellStart"/>
+      <w:r>
+        <w:rPr>
+          <w:rFonts w:ascii="Arial" w:eastAsia="Arial" w:hAnsi="Arial" w:cs="Arial"/>
+          <w:sz w:val="22"/>
+          <w:szCs w:val="22"/>
+        </w:rPr>
+        <w:t>spatio</w:t>
+      </w:r>
+      <w:proofErr w:type="spellEnd"/>
+      <w:r>
+        <w:rPr>
+          <w:rFonts w:ascii="Arial" w:eastAsia="Arial" w:hAnsi="Arial" w:cs="Arial"/>
+          <w:sz w:val="22"/>
+          <w:szCs w:val="22"/>
+        </w:rPr>
+        <w:t>-temporal comparisons and can serve as a baseline for a variety of manipulative studies. Fouling species are generally fast-growing, short-lived and tightly tied to the environment. Continued deployments can provide useful insights into how communities change overtime with changing environmental forcing factors (e.g. temperature, rainfall, pollution, etc.).</w:t>
       </w:r>
     </w:p>
     <w:p>
@@ -1645,7 +1663,43 @@
           <w:sz w:val="22"/>
           <w:szCs w:val="22"/>
         </w:rPr>
-        <w:t>Although fouling communities have been used as a model system for decades, very little work has been done on the small, mobile fauna found associated within these communities. This group is similar to mesograzers found in seagrasses though unlike seagrass mesograzers, there is very little known about the role this group plays within these communities. When fouling panels are retrieved from the field at 90 days, they are individually bagged and at the lab, washed with fresh- or saltwater to remove all mobile fauna. This process is done over a 500 µm sieve and all retained species are preserved in 70% ethanol and enumerated at a later date. The requirements for this are optional as this can be a time-consuming task and requires taxonomic knowledge of diﬃcult fauna.</w:t>
+        <w:t xml:space="preserve">Although fouling communities have been used as a model system for decades, very little work has been done on the small, mobile fauna found associated within these communities. This group is similar to </w:t>
+      </w:r>
+      <w:proofErr w:type="spellStart"/>
+      <w:r>
+        <w:rPr>
+          <w:rFonts w:ascii="Arial" w:eastAsia="Arial" w:hAnsi="Arial" w:cs="Arial"/>
+          <w:sz w:val="22"/>
+          <w:szCs w:val="22"/>
+        </w:rPr>
+        <w:t>mesograzers</w:t>
+      </w:r>
+      <w:proofErr w:type="spellEnd"/>
+      <w:r>
+        <w:rPr>
+          <w:rFonts w:ascii="Arial" w:eastAsia="Arial" w:hAnsi="Arial" w:cs="Arial"/>
+          <w:sz w:val="22"/>
+          <w:szCs w:val="22"/>
+        </w:rPr>
+        <w:t xml:space="preserve"> found in seagrasses though unlike seagrass </w:t>
+      </w:r>
+      <w:proofErr w:type="spellStart"/>
+      <w:r>
+        <w:rPr>
+          <w:rFonts w:ascii="Arial" w:eastAsia="Arial" w:hAnsi="Arial" w:cs="Arial"/>
+          <w:sz w:val="22"/>
+          <w:szCs w:val="22"/>
+        </w:rPr>
+        <w:t>mesograzers</w:t>
+      </w:r>
+      <w:proofErr w:type="spellEnd"/>
+      <w:r>
+        <w:rPr>
+          <w:rFonts w:ascii="Arial" w:eastAsia="Arial" w:hAnsi="Arial" w:cs="Arial"/>
+          <w:sz w:val="22"/>
+          <w:szCs w:val="22"/>
+        </w:rPr>
+        <w:t>, there is very little known about the role this group plays within these communities. When fouling panels are retrieved from the field at 90 days, they are individually bagged and at the lab, washed with fresh- or saltwater to remove all mobile fauna. This process is done over a 500 µm sieve and all retained species are preserved in 70% ethanol and enumerated at a later date. The requirements for this are optional as this can be a time-consuming task and requires taxonomic knowledge of diﬃcult fauna.</w:t>
       </w:r>
     </w:p>
     <w:p>
@@ -2149,7 +2203,47 @@
           <w:sz w:val="22"/>
           <w:szCs w:val="22"/>
         </w:rPr>
-        <w:t>Measure environmental parameters (see Environmental Sampling Protocol) and note GPS location.</w:t>
+        <w:t xml:space="preserve">Measure environmental parameters (see Environmental </w:t>
+      </w:r>
+      <w:r>
+        <w:rPr>
+          <w:rFonts w:ascii="Arial" w:eastAsia="Arial" w:hAnsi="Arial" w:cs="Arial"/>
+          <w:sz w:val="22"/>
+          <w:szCs w:val="22"/>
+        </w:rPr>
+        <w:t>Monitoring</w:t>
+      </w:r>
+      <w:r>
+        <w:rPr>
+          <w:rFonts w:ascii="Arial" w:eastAsia="Arial" w:hAnsi="Arial" w:cs="Arial"/>
+          <w:sz w:val="22"/>
+          <w:szCs w:val="22"/>
+        </w:rPr>
+        <w:t xml:space="preserve"> Protocol</w:t>
+      </w:r>
+      <w:r>
+        <w:rPr>
+          <w:rFonts w:ascii="Arial" w:eastAsia="Arial" w:hAnsi="Arial" w:cs="Arial"/>
+          <w:sz w:val="22"/>
+          <w:szCs w:val="22"/>
+        </w:rPr>
+        <w:t xml:space="preserve"> – doi.org/</w:t>
+      </w:r>
+      <w:r>
+        <w:rPr>
+          <w:rFonts w:ascii="Arial" w:eastAsia="Arial" w:hAnsi="Arial" w:cs="Arial"/>
+          <w:sz w:val="22"/>
+          <w:szCs w:val="22"/>
+        </w:rPr>
+        <w:t>10.25573/serc.14555511</w:t>
+      </w:r>
+      <w:r>
+        <w:rPr>
+          <w:rFonts w:ascii="Arial" w:eastAsia="Arial" w:hAnsi="Arial" w:cs="Arial"/>
+          <w:sz w:val="22"/>
+          <w:szCs w:val="22"/>
+        </w:rPr>
+        <w:t>) and note GPS location.</w:t>
       </w:r>
     </w:p>
     <w:p>
@@ -2517,25 +2611,7 @@
             <w:sz w:val="22"/>
             <w:szCs w:val="22"/>
           </w:rPr>
-          <w:t>marinegeo</w:t>
-        </w:r>
-        <w:r>
-          <w:rPr>
-            <w:rStyle w:val="Hyperlink"/>
-            <w:rFonts w:ascii="Arial" w:hAnsi="Arial" w:cs="Arial"/>
-            <w:sz w:val="22"/>
-            <w:szCs w:val="22"/>
-          </w:rPr>
-          <w:t>-protocols</w:t>
-        </w:r>
-        <w:r>
-          <w:rPr>
-            <w:rStyle w:val="Hyperlink"/>
-            <w:rFonts w:ascii="Arial" w:hAnsi="Arial" w:cs="Arial"/>
-            <w:sz w:val="22"/>
-            <w:szCs w:val="22"/>
-          </w:rPr>
-          <w:t>@si.edu</w:t>
+          <w:t>marinegeo-protocols@si.edu</w:t>
         </w:r>
       </w:hyperlink>
     </w:p>

</xml_diff>